<commit_message>
Criação da BD e alteração de Ante-Projeto
</commit_message>
<xml_diff>
--- a/Documentação/Ante-Projecto.docx
+++ b/Documentação/Ante-Projecto.docx
@@ -97,16 +97,7 @@
           <w:color w:val="000000"/>
           <w:shd w:val="clear" w:color="auto" w:fill="F7F7F7"/>
         </w:rPr>
-        <w:t xml:space="preserve">o do </w:t>
-      </w:r>
-      <w:r>
-        <w:rPr>
-          <w:rFonts w:ascii="Arial" w:hAnsi="Arial" w:cs="Arial"/>
-          <w:b/>
-          <w:color w:val="000000"/>
-          <w:shd w:val="clear" w:color="auto" w:fill="F7F7F7"/>
-        </w:rPr>
-        <w:t>projeto:</w:t>
+        <w:t>o do projeto:</w:t>
       </w:r>
     </w:p>
     <w:p>
@@ -190,16 +181,7 @@
           <w:color w:val="000000"/>
           <w:shd w:val="clear" w:color="auto" w:fill="F7F7F7"/>
         </w:rPr>
-        <w:t>O</w:t>
-      </w:r>
-      <w:r>
-        <w:rPr>
-          <w:rFonts w:ascii="Arial" w:hAnsi="Arial" w:cs="Arial"/>
-          <w:b/>
-          <w:color w:val="000000"/>
-          <w:shd w:val="clear" w:color="auto" w:fill="F7F7F7"/>
-        </w:rPr>
-        <w:t>bjetivos e descrição do projeto:</w:t>
+        <w:t>Objetivos e descrição do projeto:</w:t>
       </w:r>
     </w:p>
     <w:p>
@@ -253,13 +235,232 @@
         </w:rPr>
         <w:t xml:space="preserve"> F</w:t>
       </w:r>
+      <w:r>
+        <w:rPr>
+          <w:rFonts w:ascii="Arial" w:hAnsi="Arial" w:cs="Arial"/>
+        </w:rPr>
+        <w:t>utebol no qual será permitido:</w:t>
+      </w:r>
+    </w:p>
+    <w:p>
+      <w:pPr>
+        <w:shd w:val="clear" w:color="auto" w:fill="F7F7F7"/>
+        <w:spacing w:after="0" w:line="285" w:lineRule="atLeast"/>
+        <w:rPr>
+          <w:rFonts w:ascii="Arial" w:hAnsi="Arial" w:cs="Arial"/>
+          <w:color w:val="000000"/>
+          <w:shd w:val="clear" w:color="auto" w:fill="F7F7F7"/>
+        </w:rPr>
+      </w:pPr>
+    </w:p>
+    <w:p>
+      <w:pPr>
+        <w:shd w:val="clear" w:color="auto" w:fill="F7F7F7"/>
+        <w:spacing w:after="0" w:line="285" w:lineRule="atLeast"/>
+        <w:rPr>
+          <w:rFonts w:ascii="Arial" w:hAnsi="Arial" w:cs="Arial"/>
+          <w:color w:val="000000"/>
+          <w:shd w:val="clear" w:color="auto" w:fill="F7F7F7"/>
+        </w:rPr>
+      </w:pPr>
+      <w:r>
+        <w:rPr>
+          <w:rFonts w:ascii="Arial" w:hAnsi="Arial" w:cs="Arial"/>
+          <w:color w:val="000000"/>
+          <w:shd w:val="clear" w:color="auto" w:fill="F7F7F7"/>
+        </w:rPr>
+        <w:t>Gerir (inserir, visualiz</w:t>
+      </w:r>
+      <w:r>
+        <w:rPr>
+          <w:rFonts w:ascii="Arial" w:hAnsi="Arial" w:cs="Arial"/>
+          <w:color w:val="000000"/>
+          <w:shd w:val="clear" w:color="auto" w:fill="F7F7F7"/>
+        </w:rPr>
+        <w:t>ar, editar, eliminar) dados</w:t>
+      </w:r>
+      <w:r>
+        <w:rPr>
+          <w:rFonts w:ascii="Arial" w:hAnsi="Arial" w:cs="Arial"/>
+          <w:color w:val="000000"/>
+          <w:shd w:val="clear" w:color="auto" w:fill="F7F7F7"/>
+        </w:rPr>
+        <w:t xml:space="preserve"> (jogadores, equipas, resultados, marcadores</w:t>
+      </w:r>
+      <w:r>
+        <w:rPr>
+          <w:rFonts w:ascii="Arial" w:hAnsi="Arial" w:cs="Arial"/>
+          <w:color w:val="000000"/>
+          <w:shd w:val="clear" w:color="auto" w:fill="F7F7F7"/>
+        </w:rPr>
+        <w:t xml:space="preserve">, </w:t>
+      </w:r>
+      <w:proofErr w:type="spellStart"/>
+      <w:r>
+        <w:rPr>
+          <w:rFonts w:ascii="Arial" w:hAnsi="Arial" w:cs="Arial"/>
+          <w:color w:val="000000"/>
+          <w:shd w:val="clear" w:color="auto" w:fill="F7F7F7"/>
+        </w:rPr>
+        <w:t>etc</w:t>
+      </w:r>
+      <w:proofErr w:type="spellEnd"/>
+      <w:r>
+        <w:rPr>
+          <w:rFonts w:ascii="Arial" w:hAnsi="Arial" w:cs="Arial"/>
+          <w:color w:val="000000"/>
+          <w:shd w:val="clear" w:color="auto" w:fill="F7F7F7"/>
+        </w:rPr>
+        <w:t>)</w:t>
+      </w:r>
+      <w:r>
+        <w:rPr>
+          <w:rFonts w:ascii="Arial" w:hAnsi="Arial" w:cs="Arial"/>
+          <w:color w:val="000000"/>
+          <w:shd w:val="clear" w:color="auto" w:fill="F7F7F7"/>
+        </w:rPr>
+        <w:t>.</w:t>
+      </w:r>
+      <w:r>
+        <w:rPr>
+          <w:rFonts w:ascii="Arial" w:hAnsi="Arial" w:cs="Arial"/>
+          <w:color w:val="000000"/>
+          <w:shd w:val="clear" w:color="auto" w:fill="F7F7F7"/>
+        </w:rPr>
+        <w:t xml:space="preserve"> </w:t>
+      </w:r>
+      <w:r>
+        <w:rPr>
+          <w:rFonts w:ascii="Arial" w:hAnsi="Arial" w:cs="Arial"/>
+          <w:color w:val="000000"/>
+        </w:rPr>
+        <w:br/>
+      </w:r>
+      <w:r>
+        <w:rPr>
+          <w:rFonts w:ascii="Arial" w:hAnsi="Arial" w:cs="Arial"/>
+          <w:color w:val="000000"/>
+          <w:shd w:val="clear" w:color="auto" w:fill="F7F7F7"/>
+        </w:rPr>
+        <w:t>Irei optar pelo</w:t>
+      </w:r>
+      <w:r>
+        <w:rPr>
+          <w:rFonts w:ascii="Arial" w:hAnsi="Arial" w:cs="Arial"/>
+          <w:color w:val="000000"/>
+          <w:shd w:val="clear" w:color="auto" w:fill="F7F7F7"/>
+        </w:rPr>
+        <w:t xml:space="preserve"> formato de taça (bota-fora), mas deixo em </w:t>
+      </w:r>
+      <w:r>
+        <w:rPr>
+          <w:rFonts w:ascii="Arial" w:hAnsi="Arial" w:cs="Arial"/>
+          <w:color w:val="000000"/>
+          <w:shd w:val="clear" w:color="auto" w:fill="F7F7F7"/>
+        </w:rPr>
+        <w:t xml:space="preserve">aberto a possibilidade de em vez deste formato optar </w:t>
+      </w:r>
       <w:bookmarkStart w:id="0" w:name="_GoBack"/>
       <w:bookmarkEnd w:id="0"/>
       <w:r>
         <w:rPr>
           <w:rFonts w:ascii="Arial" w:hAnsi="Arial" w:cs="Arial"/>
-        </w:rPr>
-        <w:t>utebol no qual será permitido:</w:t>
+          <w:color w:val="000000"/>
+          <w:shd w:val="clear" w:color="auto" w:fill="F7F7F7"/>
+        </w:rPr>
+        <w:t>por</w:t>
+      </w:r>
+      <w:r>
+        <w:rPr>
+          <w:rFonts w:ascii="Arial" w:hAnsi="Arial" w:cs="Arial"/>
+          <w:color w:val="000000"/>
+          <w:shd w:val="clear" w:color="auto" w:fill="F7F7F7"/>
+        </w:rPr>
+        <w:t xml:space="preserve"> campeonato.   </w:t>
+      </w:r>
+      <w:r>
+        <w:rPr>
+          <w:rFonts w:ascii="Arial" w:hAnsi="Arial" w:cs="Arial"/>
+          <w:color w:val="000000"/>
+        </w:rPr>
+        <w:br/>
+      </w:r>
+      <w:r>
+        <w:rPr>
+          <w:rFonts w:ascii="Arial" w:hAnsi="Arial" w:cs="Arial"/>
+          <w:color w:val="000000"/>
+          <w:shd w:val="clear" w:color="auto" w:fill="F7F7F7"/>
+        </w:rPr>
+        <w:t>Permitir introduzir resultados de jogos, incluindo os marcadores de golos. Pode ser feito jornada a jornada ou por jogo.</w:t>
+      </w:r>
+      <w:r>
+        <w:rPr>
+          <w:rFonts w:ascii="Arial" w:hAnsi="Arial" w:cs="Arial"/>
+          <w:color w:val="000000"/>
+        </w:rPr>
+        <w:br/>
+      </w:r>
+      <w:r>
+        <w:rPr>
+          <w:rFonts w:ascii="Arial" w:hAnsi="Arial" w:cs="Arial"/>
+          <w:color w:val="000000"/>
+          <w:shd w:val="clear" w:color="auto" w:fill="F7F7F7"/>
+        </w:rPr>
+        <w:t xml:space="preserve">Mostrar a classificação </w:t>
+      </w:r>
+      <w:r>
+        <w:rPr>
+          <w:rFonts w:ascii="Arial" w:hAnsi="Arial" w:cs="Arial"/>
+          <w:color w:val="000000"/>
+          <w:shd w:val="clear" w:color="auto" w:fill="F7F7F7"/>
+        </w:rPr>
+        <w:t>atual</w:t>
+      </w:r>
+      <w:r>
+        <w:rPr>
+          <w:rFonts w:ascii="Arial" w:hAnsi="Arial" w:cs="Arial"/>
+          <w:color w:val="000000"/>
+          <w:shd w:val="clear" w:color="auto" w:fill="F7F7F7"/>
+        </w:rPr>
+        <w:t>.</w:t>
+      </w:r>
+      <w:r>
+        <w:rPr>
+          <w:rFonts w:ascii="Arial" w:hAnsi="Arial" w:cs="Arial"/>
+          <w:color w:val="000000"/>
+        </w:rPr>
+        <w:br/>
+      </w:r>
+      <w:r>
+        <w:rPr>
+          <w:rFonts w:ascii="Arial" w:hAnsi="Arial" w:cs="Arial"/>
+          <w:color w:val="000000"/>
+          <w:shd w:val="clear" w:color="auto" w:fill="F7F7F7"/>
+        </w:rPr>
+        <w:t>Listar melhores marcadores e melhores guarda-redes (média por jogo)</w:t>
+      </w:r>
+      <w:r>
+        <w:rPr>
+          <w:rFonts w:ascii="Arial" w:hAnsi="Arial" w:cs="Arial"/>
+          <w:color w:val="000000"/>
+        </w:rPr>
+        <w:br/>
+      </w:r>
+      <w:r>
+        <w:rPr>
+          <w:rFonts w:ascii="Arial" w:hAnsi="Arial" w:cs="Arial"/>
+          <w:color w:val="000000"/>
+          <w:shd w:val="clear" w:color="auto" w:fill="F7F7F7"/>
+        </w:rPr>
+        <w:t>Listar equipas e jogadores com mais cartões</w:t>
+      </w:r>
+      <w:r>
+        <w:rPr>
+          <w:rFonts w:ascii="Arial" w:hAnsi="Arial" w:cs="Arial"/>
+          <w:color w:val="000000"/>
+          <w:shd w:val="clear" w:color="auto" w:fill="F7F7F7"/>
+        </w:rPr>
+        <w:t>.</w:t>
       </w:r>
     </w:p>
     <w:p>
@@ -279,209 +480,6 @@
         <w:spacing w:after="0" w:line="285" w:lineRule="atLeast"/>
         <w:rPr>
           <w:rFonts w:ascii="Arial" w:hAnsi="Arial" w:cs="Arial"/>
-          <w:color w:val="000000"/>
-          <w:shd w:val="clear" w:color="auto" w:fill="F7F7F7"/>
-        </w:rPr>
-      </w:pPr>
-      <w:r>
-        <w:rPr>
-          <w:rFonts w:ascii="Arial" w:hAnsi="Arial" w:cs="Arial"/>
-          <w:color w:val="000000"/>
-          <w:shd w:val="clear" w:color="auto" w:fill="F7F7F7"/>
-        </w:rPr>
-        <w:t>Gerir (inserir, visua</w:t>
-      </w:r>
-      <w:r>
-        <w:rPr>
-          <w:rFonts w:ascii="Arial" w:hAnsi="Arial" w:cs="Arial"/>
-          <w:color w:val="000000"/>
-          <w:shd w:val="clear" w:color="auto" w:fill="F7F7F7"/>
-        </w:rPr>
-        <w:t>liz</w:t>
-      </w:r>
-      <w:r>
-        <w:rPr>
-          <w:rFonts w:ascii="Arial" w:hAnsi="Arial" w:cs="Arial"/>
-          <w:color w:val="000000"/>
-          <w:shd w:val="clear" w:color="auto" w:fill="F7F7F7"/>
-        </w:rPr>
-        <w:t>ar, editar, eliminar) dados</w:t>
-      </w:r>
-      <w:r>
-        <w:rPr>
-          <w:rFonts w:ascii="Arial" w:hAnsi="Arial" w:cs="Arial"/>
-          <w:color w:val="000000"/>
-          <w:shd w:val="clear" w:color="auto" w:fill="F7F7F7"/>
-        </w:rPr>
-        <w:t xml:space="preserve"> (jogadores, equipas, resultados, marcadores</w:t>
-      </w:r>
-      <w:r>
-        <w:rPr>
-          <w:rFonts w:ascii="Arial" w:hAnsi="Arial" w:cs="Arial"/>
-          <w:color w:val="000000"/>
-          <w:shd w:val="clear" w:color="auto" w:fill="F7F7F7"/>
-        </w:rPr>
-        <w:t xml:space="preserve">, </w:t>
-      </w:r>
-      <w:proofErr w:type="spellStart"/>
-      <w:r>
-        <w:rPr>
-          <w:rFonts w:ascii="Arial" w:hAnsi="Arial" w:cs="Arial"/>
-          <w:color w:val="000000"/>
-          <w:shd w:val="clear" w:color="auto" w:fill="F7F7F7"/>
-        </w:rPr>
-        <w:t>etc</w:t>
-      </w:r>
-      <w:proofErr w:type="spellEnd"/>
-      <w:r>
-        <w:rPr>
-          <w:rFonts w:ascii="Arial" w:hAnsi="Arial" w:cs="Arial"/>
-          <w:color w:val="000000"/>
-          <w:shd w:val="clear" w:color="auto" w:fill="F7F7F7"/>
-        </w:rPr>
-        <w:t>)</w:t>
-      </w:r>
-      <w:r>
-        <w:rPr>
-          <w:rFonts w:ascii="Arial" w:hAnsi="Arial" w:cs="Arial"/>
-          <w:color w:val="000000"/>
-          <w:shd w:val="clear" w:color="auto" w:fill="F7F7F7"/>
-        </w:rPr>
-        <w:t>.</w:t>
-      </w:r>
-      <w:r>
-        <w:rPr>
-          <w:rFonts w:ascii="Arial" w:hAnsi="Arial" w:cs="Arial"/>
-          <w:color w:val="000000"/>
-          <w:shd w:val="clear" w:color="auto" w:fill="F7F7F7"/>
-        </w:rPr>
-        <w:t xml:space="preserve"> </w:t>
-      </w:r>
-      <w:r>
-        <w:rPr>
-          <w:rFonts w:ascii="Arial" w:hAnsi="Arial" w:cs="Arial"/>
-          <w:color w:val="000000"/>
-        </w:rPr>
-        <w:br/>
-      </w:r>
-      <w:r>
-        <w:rPr>
-          <w:rFonts w:ascii="Arial" w:hAnsi="Arial" w:cs="Arial"/>
-          <w:color w:val="000000"/>
-          <w:shd w:val="clear" w:color="auto" w:fill="F7F7F7"/>
-        </w:rPr>
-        <w:t>Gerar o calendário de jogos</w:t>
-      </w:r>
-      <w:r>
-        <w:rPr>
-          <w:rFonts w:ascii="Arial" w:hAnsi="Arial" w:cs="Arial"/>
-          <w:color w:val="000000"/>
-          <w:shd w:val="clear" w:color="auto" w:fill="F7F7F7"/>
-        </w:rPr>
-        <w:t>.</w:t>
-      </w:r>
-      <w:r>
-        <w:rPr>
-          <w:rFonts w:ascii="Arial" w:hAnsi="Arial" w:cs="Arial"/>
-          <w:color w:val="000000"/>
-        </w:rPr>
-        <w:br/>
-      </w:r>
-      <w:r>
-        <w:rPr>
-          <w:rFonts w:ascii="Arial" w:hAnsi="Arial" w:cs="Arial"/>
-          <w:color w:val="000000"/>
-          <w:shd w:val="clear" w:color="auto" w:fill="F7F7F7"/>
-        </w:rPr>
-        <w:t>Permitir introduzir resultados de jogos, incluindo os marcadores de golos. Pode ser feito jornada a jornada ou por jogo.</w:t>
-      </w:r>
-      <w:r>
-        <w:rPr>
-          <w:rFonts w:ascii="Arial" w:hAnsi="Arial" w:cs="Arial"/>
-          <w:color w:val="000000"/>
-        </w:rPr>
-        <w:br/>
-      </w:r>
-      <w:r>
-        <w:rPr>
-          <w:rFonts w:ascii="Arial" w:hAnsi="Arial" w:cs="Arial"/>
-          <w:color w:val="000000"/>
-          <w:shd w:val="clear" w:color="auto" w:fill="F7F7F7"/>
-        </w:rPr>
-        <w:t xml:space="preserve">Mostrar a classificação </w:t>
-      </w:r>
-      <w:r>
-        <w:rPr>
-          <w:rFonts w:ascii="Arial" w:hAnsi="Arial" w:cs="Arial"/>
-          <w:color w:val="000000"/>
-          <w:shd w:val="clear" w:color="auto" w:fill="F7F7F7"/>
-        </w:rPr>
-        <w:t>atual</w:t>
-      </w:r>
-      <w:r>
-        <w:rPr>
-          <w:rFonts w:ascii="Arial" w:hAnsi="Arial" w:cs="Arial"/>
-          <w:color w:val="000000"/>
-          <w:shd w:val="clear" w:color="auto" w:fill="F7F7F7"/>
-        </w:rPr>
-        <w:t>.</w:t>
-      </w:r>
-      <w:r>
-        <w:rPr>
-          <w:rFonts w:ascii="Arial" w:hAnsi="Arial" w:cs="Arial"/>
-          <w:color w:val="000000"/>
-        </w:rPr>
-        <w:br/>
-      </w:r>
-      <w:r>
-        <w:rPr>
-          <w:rFonts w:ascii="Arial" w:hAnsi="Arial" w:cs="Arial"/>
-          <w:color w:val="000000"/>
-          <w:shd w:val="clear" w:color="auto" w:fill="F7F7F7"/>
-        </w:rPr>
-        <w:t>Listar melhores marcadores e melhores guarda-redes (média por jogo)</w:t>
-      </w:r>
-      <w:r>
-        <w:rPr>
-          <w:rFonts w:ascii="Arial" w:hAnsi="Arial" w:cs="Arial"/>
-          <w:color w:val="000000"/>
-        </w:rPr>
-        <w:br/>
-      </w:r>
-      <w:r>
-        <w:rPr>
-          <w:rFonts w:ascii="Arial" w:hAnsi="Arial" w:cs="Arial"/>
-          <w:color w:val="000000"/>
-          <w:shd w:val="clear" w:color="auto" w:fill="F7F7F7"/>
-        </w:rPr>
-        <w:t>Listar equipas e jogadores com mais cartões</w:t>
-      </w:r>
-      <w:r>
-        <w:rPr>
-          <w:rFonts w:ascii="Arial" w:hAnsi="Arial" w:cs="Arial"/>
-          <w:color w:val="000000"/>
-          <w:shd w:val="clear" w:color="auto" w:fill="F7F7F7"/>
-        </w:rPr>
-        <w:t>.</w:t>
-      </w:r>
-    </w:p>
-    <w:p>
-      <w:pPr>
-        <w:shd w:val="clear" w:color="auto" w:fill="F7F7F7"/>
-        <w:spacing w:after="0" w:line="285" w:lineRule="atLeast"/>
-        <w:rPr>
-          <w:rFonts w:ascii="Arial" w:hAnsi="Arial" w:cs="Arial"/>
-          <w:color w:val="000000"/>
-          <w:shd w:val="clear" w:color="auto" w:fill="F7F7F7"/>
-        </w:rPr>
-      </w:pPr>
-    </w:p>
-    <w:p>
-      <w:pPr>
-        <w:shd w:val="clear" w:color="auto" w:fill="F7F7F7"/>
-        <w:spacing w:after="0" w:line="285" w:lineRule="atLeast"/>
-        <w:rPr>
-          <w:rFonts w:ascii="Arial" w:hAnsi="Arial" w:cs="Arial"/>
           <w:b/>
           <w:color w:val="000000"/>
           <w:shd w:val="clear" w:color="auto" w:fill="F7F7F7"/>
@@ -494,16 +492,7 @@
           <w:color w:val="000000"/>
           <w:shd w:val="clear" w:color="auto" w:fill="F7F7F7"/>
         </w:rPr>
-        <w:t>Material ou outros</w:t>
-      </w:r>
-      <w:r>
-        <w:rPr>
-          <w:rFonts w:ascii="Arial" w:hAnsi="Arial" w:cs="Arial"/>
-          <w:b/>
-          <w:color w:val="000000"/>
-          <w:shd w:val="clear" w:color="auto" w:fill="F7F7F7"/>
-        </w:rPr>
-        <w:t xml:space="preserve"> elementos de apoio necessários:</w:t>
+        <w:t>Material ou outros elementos de apoio necessários:</w:t>
       </w:r>
     </w:p>
     <w:p>
@@ -944,14 +933,14 @@
                       </a:ln>
                       <a:extLst>
                         <a:ext uri="{909E8E84-426E-40dd-AFC4-6F175D3DCCD1}">
-                          <a14:hiddenFill xmlns:a14="http://schemas.microsoft.com/office/drawing/2010/main" xmlns="">
+                          <a14:hiddenFill xmlns="" xmlns:a14="http://schemas.microsoft.com/office/drawing/2010/main" xmlns:w="http://schemas.openxmlformats.org/wordprocessingml/2006/main" xmlns:w10="urn:schemas-microsoft-com:office:word" xmlns:v="urn:schemas-microsoft-com:vml" xmlns:o="urn:schemas-microsoft-com:office:office">
                             <a:solidFill>
                               <a:srgbClr val="FFFFFF"/>
                             </a:solidFill>
                           </a14:hiddenFill>
                         </a:ext>
                         <a:ext uri="{91240B29-F687-4f45-9708-019B960494DF}">
-                          <a14:hiddenLine xmlns:a14="http://schemas.microsoft.com/office/drawing/2010/main" xmlns="" w="9525">
+                          <a14:hiddenLine xmlns="" xmlns:a14="http://schemas.microsoft.com/office/drawing/2010/main" xmlns:w="http://schemas.openxmlformats.org/wordprocessingml/2006/main" xmlns:w10="urn:schemas-microsoft-com:office:word" xmlns:v="urn:schemas-microsoft-com:vml" xmlns:o="urn:schemas-microsoft-com:office:office" w="9525">
                             <a:solidFill>
                               <a:srgbClr val="000000"/>
                             </a:solidFill>
@@ -1882,7 +1871,7 @@
     <w:name w:val="heading 1"/>
     <w:basedOn w:val="Normal"/>
     <w:next w:val="Normal"/>
-    <w:link w:val="Heading1Char"/>
+    <w:link w:val="Cabealho1Carter"/>
     <w:qFormat/>
     <w:rsid w:val="0055541B"/>
     <w:pPr>
@@ -1928,7 +1917,7 @@
   <w:style w:type="paragraph" w:styleId="Cabealho">
     <w:name w:val="header"/>
     <w:basedOn w:val="Normal"/>
-    <w:link w:val="HeaderChar"/>
+    <w:link w:val="CabealhoCarter"/>
     <w:uiPriority w:val="99"/>
     <w:unhideWhenUsed/>
     <w:rsid w:val="005C3108"/>
@@ -1940,8 +1929,8 @@
       <w:spacing w:after="0" w:line="240" w:lineRule="auto"/>
     </w:pPr>
   </w:style>
-  <w:style w:type="character" w:customStyle="1" w:styleId="HeaderChar">
-    <w:name w:val="Header Char"/>
+  <w:style w:type="character" w:customStyle="1" w:styleId="CabealhoCarter">
+    <w:name w:val="Cabeçalho Caráter"/>
     <w:basedOn w:val="Tipodeletrapredefinidodopargrafo"/>
     <w:link w:val="Cabealho"/>
     <w:uiPriority w:val="99"/>
@@ -1950,7 +1939,7 @@
   <w:style w:type="paragraph" w:styleId="Rodap">
     <w:name w:val="footer"/>
     <w:basedOn w:val="Normal"/>
-    <w:link w:val="FooterChar"/>
+    <w:link w:val="RodapCarter"/>
     <w:uiPriority w:val="99"/>
     <w:unhideWhenUsed/>
     <w:rsid w:val="005C3108"/>
@@ -1962,8 +1951,8 @@
       <w:spacing w:after="0" w:line="240" w:lineRule="auto"/>
     </w:pPr>
   </w:style>
-  <w:style w:type="character" w:customStyle="1" w:styleId="FooterChar">
-    <w:name w:val="Footer Char"/>
+  <w:style w:type="character" w:customStyle="1" w:styleId="RodapCarter">
+    <w:name w:val="Rodapé Caráter"/>
     <w:basedOn w:val="Tipodeletrapredefinidodopargrafo"/>
     <w:link w:val="Rodap"/>
     <w:uiPriority w:val="99"/>
@@ -1972,7 +1961,7 @@
   <w:style w:type="paragraph" w:styleId="Textodebalo">
     <w:name w:val="Balloon Text"/>
     <w:basedOn w:val="Normal"/>
-    <w:link w:val="BalloonTextChar"/>
+    <w:link w:val="TextodebaloCarter"/>
     <w:uiPriority w:val="99"/>
     <w:semiHidden/>
     <w:unhideWhenUsed/>
@@ -1986,8 +1975,8 @@
       <w:szCs w:val="16"/>
     </w:rPr>
   </w:style>
-  <w:style w:type="character" w:customStyle="1" w:styleId="BalloonTextChar">
-    <w:name w:val="Balloon Text Char"/>
+  <w:style w:type="character" w:customStyle="1" w:styleId="TextodebaloCarter">
+    <w:name w:val="Texto de balão Caráter"/>
     <w:basedOn w:val="Tipodeletrapredefinidodopargrafo"/>
     <w:link w:val="Textodebalo"/>
     <w:uiPriority w:val="99"/>
@@ -2010,8 +1999,8 @@
       <w:contextualSpacing/>
     </w:pPr>
   </w:style>
-  <w:style w:type="character" w:customStyle="1" w:styleId="Heading1Char">
-    <w:name w:val="Heading 1 Char"/>
+  <w:style w:type="character" w:customStyle="1" w:styleId="Cabealho1Carter">
+    <w:name w:val="Cabeçalho 1 Caráter"/>
     <w:basedOn w:val="Tipodeletrapredefinidodopargrafo"/>
     <w:link w:val="Cabealho1"/>
     <w:rsid w:val="0055541B"/>

</xml_diff>